<commit_message>
Update the demo: crest(Ocean simulation)...........
</commit_message>
<xml_diff>
--- a/docs/Fluid Simulation for Computer Graphics/1.1 符号.docx
+++ b/docs/Fluid Simulation for Computer Graphics/1.1 符号.docx
@@ -59,7 +59,7 @@
                 <m:chr m:val="⃗"/>
                 <m:ctrlPr>
                   <w:rPr>
-                    <w:rFonts w:ascii="Cambria Math"/>
+                    <w:rFonts w:ascii="Cambria Math" w:hAnsi="Cambria Math"/>
                     <w:i/>
                   </w:rPr>
                 </m:ctrlPr>
@@ -79,20 +79,8 @@
               <w:rPr>
                 <w:rFonts w:ascii="Cambria Math"/>
               </w:rPr>
-              <m:t>∂</m:t>
-            </m:r>
-            <m:r>
-              <w:rPr>
-                <w:rFonts w:ascii="Cambria Math"/>
-              </w:rPr>
-              <m:t>t</m:t>
-            </m:r>
-            <m:ctrlPr>
-              <w:rPr>
-                <w:rFonts w:ascii="Cambria Math"/>
-                <w:i/>
-              </w:rPr>
-            </m:ctrlPr>
+              <m:t>∂t</m:t>
+            </m:r>
           </m:den>
         </m:f>
         <m:r>
@@ -106,7 +94,7 @@
             <m:chr m:val="⃗"/>
             <m:ctrlPr>
               <w:rPr>
-                <w:rFonts w:ascii="Cambria Math"/>
+                <w:rFonts w:ascii="Cambria Math" w:hAnsi="Cambria Math"/>
                 <w:i/>
               </w:rPr>
             </m:ctrlPr>
@@ -131,7 +119,7 @@
             <m:chr m:val="⃗"/>
             <m:ctrlPr>
               <w:rPr>
-                <w:rFonts w:ascii="Cambria Math"/>
+                <w:rFonts w:ascii="Cambria Math" w:hAnsi="Cambria Math"/>
                 <w:i/>
               </w:rPr>
             </m:ctrlPr>
@@ -155,7 +143,7 @@
           <m:fPr>
             <m:ctrlPr>
               <w:rPr>
-                <w:rFonts w:ascii="Cambria Math"/>
+                <w:rFonts w:ascii="Cambria Math" w:hAnsi="Cambria Math"/>
                 <w:i/>
               </w:rPr>
             </m:ctrlPr>
@@ -194,7 +182,7 @@
             <m:chr m:val="⃑"/>
             <m:ctrlPr>
               <w:rPr>
-                <w:rFonts w:ascii="Cambria Math"/>
+                <w:rFonts w:ascii="Cambria Math" w:hAnsi="Cambria Math"/>
                 <w:i/>
               </w:rPr>
             </m:ctrlPr>
@@ -225,7 +213,7 @@
             <m:chr m:val="⃗"/>
             <m:ctrlPr>
               <w:rPr>
-                <w:rFonts w:ascii="Cambria Math"/>
+                <w:rFonts w:ascii="Cambria Math" w:hAnsi="Cambria Math"/>
                 <w:i/>
               </w:rPr>
             </m:ctrlPr>
@@ -282,6 +270,7 @@
         </w:rPr>
         <w:tab/>
       </w:r>
+      <w:bookmarkStart w:id="0" w:name="_GoBack"/>
       <w:r>
         <w:rPr>
           <w:rFonts w:hint="eastAsia"/>
@@ -289,6 +278,7 @@
         <w:tab/>
         <w:t>(1.1)</w:t>
       </w:r>
+      <w:bookmarkEnd w:id="0"/>
     </w:p>
     <w:p>
       <w:pPr>
@@ -306,7 +296,7 @@
             <m:chr m:val="⃗"/>
             <m:ctrlPr>
               <w:rPr>
-                <w:rFonts w:ascii="Cambria Math"/>
+                <w:rFonts w:ascii="Cambria Math" w:hAnsi="Cambria Math"/>
                 <w:i/>
               </w:rPr>
             </m:ctrlPr>
@@ -390,8 +380,6 @@
       <w:r>
         <w:tab/>
       </w:r>
-      <w:bookmarkStart w:id="0" w:name="_GoBack"/>
-      <w:bookmarkEnd w:id="0"/>
       <w:r>
         <w:rPr>
           <w:rFonts w:hint="eastAsia"/>
@@ -414,37 +402,27 @@
         </w:rPr>
         <w:t>字母</w:t>
       </w:r>
-      <w:r>
-        <w:rPr>
-          <w:rFonts w:hint="eastAsia"/>
-          <w:position w:val="-6"/>
-        </w:rPr>
-        <w:object w:dxaOrig="220" w:dyaOrig="260">
-          <v:shapetype id="_x0000_t75" coordsize="21600,21600" o:spt="75" o:preferrelative="t" path="m@4@5l@4@11@9@11@9@5xe" filled="f" stroked="f">
-            <v:stroke joinstyle="miter"/>
-            <v:formulas>
-              <v:f eqn="if lineDrawn pixelLineWidth 0"/>
-              <v:f eqn="sum @0 1 0"/>
-              <v:f eqn="sum 0 0 @1"/>
-              <v:f eqn="prod @2 1 2"/>
-              <v:f eqn="prod @3 21600 pixelWidth"/>
-              <v:f eqn="prod @3 21600 pixelHeight"/>
-              <v:f eqn="sum @0 0 1"/>
-              <v:f eqn="prod @6 1 2"/>
-              <v:f eqn="prod @7 21600 pixelWidth"/>
-              <v:f eqn="sum @8 21600 0"/>
-              <v:f eqn="prod @7 21600 pixelHeight"/>
-              <v:f eqn="sum @10 21600 0"/>
-            </v:formulas>
-            <v:path o:extrusionok="f" gradientshapeok="t" o:connecttype="rect"/>
-            <o:lock v:ext="edit" aspectratio="t"/>
-          </v:shapetype>
-          <v:shape id="_x0000_i1027" type="#_x0000_t75" style="width:10.8pt;height:13.2pt" o:ole="">
-            <v:imagedata r:id="rId5" o:title=""/>
-          </v:shape>
-          <o:OLEObject Type="Embed" ProgID="Equation.KSEE3" ShapeID="_x0000_i1027" DrawAspect="Content" ObjectID="_1620906497" r:id="rId6"/>
-        </w:object>
-      </w:r>
+      <m:oMath>
+        <m:acc>
+          <m:accPr>
+            <m:chr m:val="̄"/>
+            <m:ctrlPr>
+              <w:rPr>
+                <w:rFonts w:ascii="Cambria Math"/>
+                <w:i/>
+              </w:rPr>
+            </m:ctrlPr>
+          </m:accPr>
+          <m:e>
+            <m:r>
+              <w:rPr>
+                <w:rFonts w:ascii="Cambria Math"/>
+              </w:rPr>
+              <m:t>u</m:t>
+            </m:r>
+          </m:e>
+        </m:acc>
+      </m:oMath>
       <w:r>
         <w:rPr>
           <w:rFonts w:hint="eastAsia"/>
@@ -463,18 +441,27 @@
         </w:rPr>
         <w:t>为什么不是</w:t>
       </w:r>
-      <w:r>
-        <w:rPr>
-          <w:rFonts w:hint="eastAsia"/>
-          <w:position w:val="-6"/>
-        </w:rPr>
-        <w:object w:dxaOrig="200" w:dyaOrig="260">
-          <v:shape id="_x0000_i1028" type="#_x0000_t75" style="width:10.2pt;height:13.2pt" o:ole="">
-            <v:imagedata r:id="rId7" o:title=""/>
-          </v:shape>
-          <o:OLEObject Type="Embed" ProgID="Equation.KSEE3" ShapeID="_x0000_i1028" DrawAspect="Content" ObjectID="_1620906498" r:id="rId8"/>
-        </w:object>
-      </w:r>
+      <m:oMath>
+        <m:acc>
+          <m:accPr>
+            <m:chr m:val="̄"/>
+            <m:ctrlPr>
+              <w:rPr>
+                <w:rFonts w:ascii="Cambria Math" w:hAnsi="Cambria Math"/>
+                <w:i/>
+              </w:rPr>
+            </m:ctrlPr>
+          </m:accPr>
+          <m:e>
+            <m:r>
+              <w:rPr>
+                <w:rFonts w:ascii="Cambria Math" w:hAnsi="Cambria Math"/>
+              </w:rPr>
+              <m:t>v</m:t>
+            </m:r>
+          </m:e>
+        </m:acc>
+      </m:oMath>
       <w:r>
         <w:rPr>
           <w:rFonts w:hint="eastAsia"/>
@@ -493,54 +480,79 @@
         </w:rPr>
         <w:t>速度向量的三个成分</w:t>
       </w:r>
-      <w:r>
-        <w:rPr>
-          <w:rFonts w:hint="eastAsia"/>
-          <w:position w:val="-10"/>
-        </w:rPr>
-        <w:object w:dxaOrig="780" w:dyaOrig="340">
-          <v:shape id="_x0000_i1029" type="#_x0000_t75" style="width:39pt;height:16.8pt" o:ole="">
-            <v:imagedata r:id="rId9" o:title=""/>
-          </v:shape>
-          <o:OLEObject Type="Embed" ProgID="Equation.KSEE3" ShapeID="_x0000_i1029" DrawAspect="Content" ObjectID="_1620906499" r:id="rId10"/>
-        </w:object>
-      </w:r>
+      <m:oMath>
+        <m:d>
+          <m:dPr>
+            <m:ctrlPr>
+              <w:rPr>
+                <w:rFonts w:ascii="Cambria Math"/>
+                <w:i/>
+              </w:rPr>
+            </m:ctrlPr>
+          </m:dPr>
+          <m:e>
+            <m:r>
+              <w:rPr>
+                <w:rFonts w:ascii="Cambria Math"/>
+              </w:rPr>
+              <m:t>u,v,w</m:t>
+            </m:r>
+          </m:e>
+        </m:d>
+      </m:oMath>
       <w:r>
         <w:rPr>
           <w:rFonts w:hint="eastAsia"/>
         </w:rPr>
         <w:t>是比较合适的，就像位置向量</w:t>
       </w:r>
-      <w:r>
-        <w:rPr>
-          <w:rFonts w:hint="eastAsia"/>
-          <w:position w:val="-6"/>
-        </w:rPr>
-        <w:object w:dxaOrig="220" w:dyaOrig="260">
-          <v:shape id="_x0000_i1030" type="#_x0000_t75" style="width:10.8pt;height:13.2pt" o:ole="">
-            <v:imagedata r:id="rId11" o:title=""/>
-          </v:shape>
-          <o:OLEObject Type="Embed" ProgID="Equation.KSEE3" ShapeID="_x0000_i1030" DrawAspect="Content" ObjectID="_1620906500" r:id="rId12"/>
-        </w:object>
-      </w:r>
+      <m:oMath>
+        <m:acc>
+          <m:accPr>
+            <m:chr m:val="̄"/>
+            <m:ctrlPr>
+              <w:rPr>
+                <w:rFonts w:ascii="Cambria Math" w:hAnsi="Cambria Math"/>
+                <w:i/>
+              </w:rPr>
+            </m:ctrlPr>
+          </m:accPr>
+          <m:e>
+            <m:r>
+              <w:rPr>
+                <w:rFonts w:ascii="Cambria Math" w:hAnsi="Cambria Math"/>
+              </w:rPr>
+              <m:t>x</m:t>
+            </m:r>
+          </m:e>
+        </m:acc>
+      </m:oMath>
       <w:r>
         <w:rPr>
           <w:rFonts w:hint="eastAsia"/>
         </w:rPr>
         <w:t>的三个成分通常标记为</w:t>
       </w:r>
-      <w:r>
-        <w:rPr>
-          <w:rFonts w:hint="eastAsia"/>
-          <w:position w:val="-10"/>
-        </w:rPr>
-        <w:object w:dxaOrig="760" w:dyaOrig="340">
-          <v:shape id="_x0000_i1031" type="#_x0000_t75" style="width:37.8pt;height:16.8pt" o:ole="">
-            <v:imagedata r:id="rId13" o:title=""/>
-          </v:shape>
-          <o:OLEObject Type="Embed" ProgID="Equation.KSEE3" ShapeID="_x0000_i1031" DrawAspect="Content" ObjectID="_1620906501" r:id="rId14"/>
-        </w:object>
-      </w:r>
+      <m:oMath>
+        <m:d>
+          <m:dPr>
+            <m:ctrlPr>
+              <w:rPr>
+                <w:rFonts w:ascii="Cambria Math"/>
+                <w:i/>
+              </w:rPr>
+            </m:ctrlPr>
+          </m:dPr>
+          <m:e>
+            <m:r>
+              <w:rPr>
+                <w:rFonts w:ascii="Cambria Math"/>
+              </w:rPr>
+              <m:t>x,y,z</m:t>
+            </m:r>
+          </m:e>
+        </m:d>
+      </m:oMath>
       <w:r>
         <w:rPr>
           <w:rFonts w:hint="eastAsia"/>
@@ -558,54 +570,134 @@
         </w:rPr>
         <w:t>希腊字母</w:t>
       </w:r>
-      <w:r>
-        <w:rPr>
-          <w:rFonts w:hint="eastAsia"/>
-          <w:position w:val="-10"/>
-        </w:rPr>
-        <w:object w:dxaOrig="240" w:dyaOrig="260">
-          <v:shape id="_x0000_i1032" type="#_x0000_t75" style="width:12pt;height:13.2pt" o:ole="">
-            <v:imagedata r:id="rId15" o:title=""/>
-          </v:shape>
-          <o:OLEObject Type="Embed" ProgID="Equation.KSEE3" ShapeID="_x0000_i1032" DrawAspect="Content" ObjectID="_1620906502" r:id="rId16"/>
-        </w:object>
-      </w:r>
+      <m:oMath>
+        <m:r>
+          <w:rPr>
+            <w:rFonts w:ascii="Cambria Math"/>
+          </w:rPr>
+          <m:t>ρ</m:t>
+        </m:r>
+      </m:oMath>
       <w:r>
         <w:rPr>
           <w:rFonts w:hint="eastAsia"/>
         </w:rPr>
         <w:t>代表流体密度。水的密度通常为</w:t>
       </w:r>
-      <w:r>
-        <w:rPr>
-          <w:rFonts w:hint="eastAsia"/>
-          <w:position w:val="-10"/>
-        </w:rPr>
-        <w:object w:dxaOrig="1160" w:dyaOrig="360">
-          <v:shape id="_x0000_i1033" type="#_x0000_t75" style="width:58.2pt;height:18pt" o:ole="">
-            <v:imagedata r:id="rId17" o:title=""/>
-          </v:shape>
-          <o:OLEObject Type="Embed" ProgID="Equation.KSEE3" ShapeID="_x0000_i1033" DrawAspect="Content" ObjectID="_1620906503" r:id="rId18"/>
-        </w:object>
-      </w:r>
+      <m:oMath>
+        <m:r>
+          <m:rPr>
+            <m:nor/>
+          </m:rPr>
+          <w:rPr>
+            <w:rFonts w:ascii="Cambria Math"/>
+          </w:rPr>
+          <m:t>1000</m:t>
+        </m:r>
+        <m:r>
+          <w:rPr>
+            <w:rFonts w:ascii="Cambria Math"/>
+          </w:rPr>
+          <m:t>kg</m:t>
+        </m:r>
+        <m:r>
+          <m:rPr>
+            <m:sty m:val="p"/>
+          </m:rPr>
+          <w:rPr>
+            <w:rFonts w:ascii="Cambria Math"/>
+          </w:rPr>
+          <m:t>/</m:t>
+        </m:r>
+        <m:sSup>
+          <m:sSupPr>
+            <m:ctrlPr>
+              <w:rPr>
+                <w:rFonts w:ascii="Cambria Math"/>
+              </w:rPr>
+            </m:ctrlPr>
+          </m:sSupPr>
+          <m:e>
+            <m:r>
+              <w:rPr>
+                <w:rFonts w:ascii="Cambria Math"/>
+              </w:rPr>
+              <m:t>m</m:t>
+            </m:r>
+          </m:e>
+          <m:sup>
+            <m:r>
+              <w:rPr>
+                <w:rFonts w:ascii="Cambria Math"/>
+              </w:rPr>
+              <m:t>3</m:t>
+            </m:r>
+            <m:ctrlPr>
+              <w:rPr>
+                <w:rFonts w:ascii="Cambria Math"/>
+                <w:i/>
+              </w:rPr>
+            </m:ctrlPr>
+          </m:sup>
+        </m:sSup>
+      </m:oMath>
       <w:r>
         <w:rPr>
           <w:rFonts w:hint="eastAsia"/>
         </w:rPr>
         <w:t>，空气密度通常为</w:t>
       </w:r>
-      <w:r>
-        <w:rPr>
-          <w:rFonts w:hint="eastAsia"/>
-          <w:position w:val="-10"/>
-        </w:rPr>
-        <w:object w:dxaOrig="980" w:dyaOrig="360">
-          <v:shape id="_x0000_i1034" type="#_x0000_t75" style="width:49.2pt;height:18pt" o:ole="">
-            <v:imagedata r:id="rId19" o:title=""/>
-          </v:shape>
-          <o:OLEObject Type="Embed" ProgID="Equation.KSEE3" ShapeID="_x0000_i1034" DrawAspect="Content" ObjectID="_1620906504" r:id="rId20"/>
-        </w:object>
-      </w:r>
+      <m:oMath>
+        <m:r>
+          <m:rPr>
+            <m:nor/>
+          </m:rPr>
+          <w:rPr>
+            <w:rFonts w:ascii="Cambria Math"/>
+          </w:rPr>
+          <m:t>1.3kg</m:t>
+        </m:r>
+        <m:r>
+          <m:rPr>
+            <m:sty m:val="p"/>
+          </m:rPr>
+          <w:rPr>
+            <w:rFonts w:ascii="Cambria Math"/>
+          </w:rPr>
+          <m:t>/</m:t>
+        </m:r>
+        <m:sSup>
+          <m:sSupPr>
+            <m:ctrlPr>
+              <w:rPr>
+                <w:rFonts w:ascii="Cambria Math"/>
+              </w:rPr>
+            </m:ctrlPr>
+          </m:sSupPr>
+          <m:e>
+            <m:r>
+              <w:rPr>
+                <w:rFonts w:ascii="Cambria Math"/>
+              </w:rPr>
+              <m:t>m</m:t>
+            </m:r>
+          </m:e>
+          <m:sup>
+            <m:r>
+              <w:rPr>
+                <w:rFonts w:ascii="Cambria Math"/>
+              </w:rPr>
+              <m:t>3</m:t>
+            </m:r>
+            <m:ctrlPr>
+              <w:rPr>
+                <w:rFonts w:ascii="Cambria Math"/>
+                <w:i/>
+              </w:rPr>
+            </m:ctrlPr>
+          </m:sup>
+        </m:sSup>
+      </m:oMath>
       <w:r>
         <w:rPr>
           <w:rFonts w:hint="eastAsia"/>
@@ -635,18 +727,14 @@
         </w:rPr>
         <w:t>字母</w:t>
       </w:r>
-      <w:r>
-        <w:rPr>
-          <w:rFonts w:hint="eastAsia"/>
-          <w:position w:val="-10"/>
-        </w:rPr>
-        <w:object w:dxaOrig="240" w:dyaOrig="260">
-          <v:shape id="_x0000_i1035" type="#_x0000_t75" style="width:12pt;height:13.2pt" o:ole="">
-            <v:imagedata r:id="rId21" o:title=""/>
-          </v:shape>
-          <o:OLEObject Type="Embed" ProgID="Equation.KSEE3" ShapeID="_x0000_i1035" DrawAspect="Content" ObjectID="_1620906505" r:id="rId22"/>
-        </w:object>
-      </w:r>
+      <m:oMath>
+        <m:r>
+          <w:rPr>
+            <w:rFonts w:ascii="Cambria Math"/>
+          </w:rPr>
+          <m:t>p</m:t>
+        </m:r>
+      </m:oMath>
       <w:r>
         <w:rPr>
           <w:rFonts w:hint="eastAsia"/>
@@ -664,36 +752,121 @@
         </w:rPr>
         <w:t>字母</w:t>
       </w:r>
-      <w:r>
-        <w:rPr>
-          <w:rFonts w:hint="eastAsia"/>
-          <w:position w:val="-10"/>
-        </w:rPr>
-        <w:object w:dxaOrig="200" w:dyaOrig="300">
-          <v:shape id="_x0000_i1036" type="#_x0000_t75" style="width:10.2pt;height:15pt" o:ole="">
-            <v:imagedata r:id="rId23" o:title=""/>
-          </v:shape>
-          <o:OLEObject Type="Embed" ProgID="Equation.KSEE3" ShapeID="_x0000_i1036" DrawAspect="Content" ObjectID="_1620906506" r:id="rId24"/>
-        </w:object>
-      </w:r>
+      <m:oMath>
+        <m:acc>
+          <m:accPr>
+            <m:chr m:val="̄"/>
+            <m:ctrlPr>
+              <w:rPr>
+                <w:rFonts w:ascii="Cambria Math"/>
+                <w:i/>
+              </w:rPr>
+            </m:ctrlPr>
+          </m:accPr>
+          <m:e>
+            <m:r>
+              <w:rPr>
+                <w:rFonts w:ascii="Cambria Math"/>
+              </w:rPr>
+              <m:t>g</m:t>
+            </m:r>
+          </m:e>
+        </m:acc>
+      </m:oMath>
       <w:r>
         <w:rPr>
           <w:rFonts w:hint="eastAsia"/>
         </w:rPr>
         <w:t>表示重力加速度，通常为</w:t>
       </w:r>
-      <w:r>
-        <w:rPr>
-          <w:rFonts w:hint="eastAsia"/>
-          <w:position w:val="-10"/>
-        </w:rPr>
-        <w:object w:dxaOrig="1640" w:dyaOrig="360">
-          <v:shape id="_x0000_i1037" type="#_x0000_t75" style="width:82.2pt;height:18pt" o:ole="">
-            <v:imagedata r:id="rId25" o:title=""/>
-          </v:shape>
-          <o:OLEObject Type="Embed" ProgID="Equation.KSEE3" ShapeID="_x0000_i1037" DrawAspect="Content" ObjectID="_1620906507" r:id="rId26"/>
-        </w:object>
-      </w:r>
+      <m:oMath>
+        <m:d>
+          <m:dPr>
+            <m:ctrlPr>
+              <w:rPr>
+                <w:rFonts w:ascii="Cambria Math" w:hAnsi="Cambria Math"/>
+                <w:i/>
+              </w:rPr>
+            </m:ctrlPr>
+          </m:dPr>
+          <m:e>
+            <m:r>
+              <w:rPr>
+                <w:rFonts w:ascii="Cambria Math" w:hAnsi="Cambria Math"/>
+              </w:rPr>
+              <m:t>0</m:t>
+            </m:r>
+            <m:r>
+              <w:rPr>
+                <w:rFonts w:ascii="Cambria Math" w:hAnsi="Cambria Math"/>
+              </w:rPr>
+              <m:t>，</m:t>
+            </m:r>
+            <m:r>
+              <m:rPr>
+                <m:nor/>
+              </m:rPr>
+              <w:rPr>
+                <w:rFonts w:ascii="Cambria Math" w:hAnsi="Cambria Math"/>
+              </w:rPr>
+              <m:t>-9.81</m:t>
+            </m:r>
+            <m:r>
+              <m:rPr>
+                <m:sty m:val="p"/>
+              </m:rPr>
+              <w:rPr>
+                <w:rFonts w:ascii="Cambria Math" w:hAnsi="Cambria Math"/>
+              </w:rPr>
+              <m:t>，</m:t>
+            </m:r>
+            <m:r>
+              <w:rPr>
+                <w:rFonts w:ascii="Cambria Math" w:hAnsi="Cambria Math"/>
+              </w:rPr>
+              <m:t>0</m:t>
+            </m:r>
+          </m:e>
+        </m:d>
+        <m:r>
+          <w:rPr>
+            <w:rFonts w:ascii="Cambria Math" w:hAnsi="Cambria Math"/>
+          </w:rPr>
+          <m:t>m</m:t>
+        </m:r>
+        <m:r>
+          <w:rPr>
+            <w:rFonts w:ascii="Cambria Math" w:hAnsi="Cambria Math"/>
+          </w:rPr>
+          <m:t>/</m:t>
+        </m:r>
+        <m:sSup>
+          <m:sSupPr>
+            <m:ctrlPr>
+              <w:rPr>
+                <w:rFonts w:ascii="Cambria Math" w:hAnsi="Cambria Math"/>
+                <w:i/>
+              </w:rPr>
+            </m:ctrlPr>
+          </m:sSupPr>
+          <m:e>
+            <m:r>
+              <w:rPr>
+                <w:rFonts w:ascii="Cambria Math" w:hAnsi="Cambria Math"/>
+              </w:rPr>
+              <m:t>s</m:t>
+            </m:r>
+          </m:e>
+          <m:sup>
+            <m:r>
+              <w:rPr>
+                <w:rFonts w:ascii="Cambria Math" w:hAnsi="Cambria Math"/>
+              </w:rPr>
+              <m:t>2</m:t>
+            </m:r>
+          </m:sup>
+        </m:sSup>
+      </m:oMath>
       <w:r>
         <w:rPr>
           <w:rFonts w:hint="eastAsia"/>
@@ -736,18 +909,27 @@
         </w:rPr>
         <w:t>轴是水平的。我们应该把重力加速度添加到运动中，额外的控制力（使流体行为表现出我们期望的方式）也可能被添加到重力加速度中，我们将这些力都归纳为一个符号</w:t>
       </w:r>
-      <w:r>
-        <w:rPr>
-          <w:rFonts w:hint="eastAsia"/>
-          <w:position w:val="-10"/>
-        </w:rPr>
-        <w:object w:dxaOrig="200" w:dyaOrig="300">
-          <v:shape id="_x0000_i1038" type="#_x0000_t75" style="width:10.2pt;height:15pt" o:ole="">
-            <v:imagedata r:id="rId23" o:title=""/>
-          </v:shape>
-          <o:OLEObject Type="Embed" ProgID="Equation.KSEE3" ShapeID="_x0000_i1038" DrawAspect="Content" ObjectID="_1620906508" r:id="rId27"/>
-        </w:object>
-      </w:r>
+      <m:oMath>
+        <m:acc>
+          <m:accPr>
+            <m:chr m:val="̄"/>
+            <m:ctrlPr>
+              <w:rPr>
+                <w:rFonts w:ascii="Cambria Math"/>
+                <w:i/>
+              </w:rPr>
+            </m:ctrlPr>
+          </m:accPr>
+          <m:e>
+            <m:r>
+              <w:rPr>
+                <w:rFonts w:ascii="Cambria Math"/>
+              </w:rPr>
+              <m:t>g</m:t>
+            </m:r>
+          </m:e>
+        </m:acc>
+      </m:oMath>
       <w:r>
         <w:rPr>
           <w:rFonts w:hint="eastAsia"/>
@@ -758,13 +940,7 @@
         <w:rPr>
           <w:rFonts w:hint="eastAsia"/>
         </w:rPr>
-        <w:t xml:space="preserve">(body </w:t>
-      </w:r>
-      <w:r>
-        <w:rPr>
-          <w:rFonts w:hint="eastAsia"/>
-        </w:rPr>
-        <w:t>forces)</w:t>
+        <w:t>(body forces)</w:t>
       </w:r>
       <w:r>
         <w:rPr>
@@ -783,18 +959,14 @@
         </w:rPr>
         <w:t>希腊字母</w:t>
       </w:r>
-      <w:r>
-        <w:rPr>
-          <w:rFonts w:hint="eastAsia"/>
-          <w:position w:val="-6"/>
-        </w:rPr>
-        <w:object w:dxaOrig="200" w:dyaOrig="220">
-          <v:shape id="_x0000_i1039" type="#_x0000_t75" style="width:10.2pt;height:10.8pt" o:ole="">
-            <v:imagedata r:id="rId28" o:title=""/>
-          </v:shape>
-          <o:OLEObject Type="Embed" ProgID="Equation.KSEE3" ShapeID="_x0000_i1039" DrawAspect="Content" ObjectID="_1620906509" r:id="rId29"/>
-        </w:object>
-      </w:r>
+      <m:oMath>
+        <m:r>
+          <w:rPr>
+            <w:rFonts w:ascii="Cambria Math"/>
+          </w:rPr>
+          <m:t>ν</m:t>
+        </m:r>
+      </m:oMath>
       <w:r>
         <w:rPr>
           <w:rFonts w:hint="eastAsia"/>

</xml_diff>

<commit_message>
Add a docs for fluid simulation.
</commit_message>
<xml_diff>
--- a/docs/Fluid Simulation for Computer Graphics/1.1 符号.docx
+++ b/docs/Fluid Simulation for Computer Graphics/1.1 符号.docx
@@ -194,6 +194,8 @@
               </w:rPr>
               <m:t>g</m:t>
             </m:r>
+            <w:bookmarkStart w:id="0" w:name="_GoBack"/>
+            <w:bookmarkEnd w:id="0"/>
           </m:e>
         </m:acc>
         <m:r>
@@ -270,7 +272,6 @@
         </w:rPr>
         <w:tab/>
       </w:r>
-      <w:bookmarkStart w:id="0" w:name="_GoBack"/>
       <w:r>
         <w:rPr>
           <w:rFonts w:hint="eastAsia"/>
@@ -278,7 +279,6 @@
         <w:tab/>
         <w:t>(1.1)</w:t>
       </w:r>
-      <w:bookmarkEnd w:id="0"/>
     </w:p>
     <w:p>
       <w:pPr>
@@ -408,7 +408,7 @@
             <m:chr m:val="̄"/>
             <m:ctrlPr>
               <w:rPr>
-                <w:rFonts w:ascii="Cambria Math"/>
+                <w:rFonts w:ascii="Cambria Math" w:hAnsi="Cambria Math"/>
                 <w:i/>
               </w:rPr>
             </m:ctrlPr>
@@ -485,7 +485,7 @@
           <m:dPr>
             <m:ctrlPr>
               <w:rPr>
-                <w:rFonts w:ascii="Cambria Math"/>
+                <w:rFonts w:ascii="Cambria Math" w:hAnsi="Cambria Math"/>
                 <w:i/>
               </w:rPr>
             </m:ctrlPr>
@@ -538,7 +538,7 @@
           <m:dPr>
             <m:ctrlPr>
               <w:rPr>
-                <w:rFonts w:ascii="Cambria Math"/>
+                <w:rFonts w:ascii="Cambria Math" w:hAnsi="Cambria Math"/>
                 <w:i/>
               </w:rPr>
             </m:ctrlPr>
@@ -613,7 +613,7 @@
           <m:sSupPr>
             <m:ctrlPr>
               <w:rPr>
-                <w:rFonts w:ascii="Cambria Math"/>
+                <w:rFonts w:ascii="Cambria Math" w:hAnsi="Cambria Math"/>
               </w:rPr>
             </m:ctrlPr>
           </m:sSupPr>
@@ -634,7 +634,7 @@
             </m:r>
             <m:ctrlPr>
               <w:rPr>
-                <w:rFonts w:ascii="Cambria Math"/>
+                <w:rFonts w:ascii="Cambria Math" w:hAnsi="Cambria Math"/>
                 <w:i/>
               </w:rPr>
             </m:ctrlPr>
@@ -670,7 +670,7 @@
           <m:sSupPr>
             <m:ctrlPr>
               <w:rPr>
-                <w:rFonts w:ascii="Cambria Math"/>
+                <w:rFonts w:ascii="Cambria Math" w:hAnsi="Cambria Math"/>
               </w:rPr>
             </m:ctrlPr>
           </m:sSupPr>
@@ -691,7 +691,7 @@
             </m:r>
             <m:ctrlPr>
               <w:rPr>
-                <w:rFonts w:ascii="Cambria Math"/>
+                <w:rFonts w:ascii="Cambria Math" w:hAnsi="Cambria Math"/>
                 <w:i/>
               </w:rPr>
             </m:ctrlPr>
@@ -739,7 +739,13 @@
         <w:rPr>
           <w:rFonts w:hint="eastAsia"/>
         </w:rPr>
-        <w:t>代表压强，单位面积上所承受的压力大小。</w:t>
+        <w:t>代表压强，单位面积上所承受的压力大小</w:t>
+      </w:r>
+      <w:r>
+        <w:rPr>
+          <w:rFonts w:hint="eastAsia"/>
+        </w:rPr>
+        <w:t>.</w:t>
       </w:r>
     </w:p>
     <w:p>
@@ -758,7 +764,7 @@
             <m:chr m:val="̄"/>
             <m:ctrlPr>
               <w:rPr>
-                <w:rFonts w:ascii="Cambria Math"/>
+                <w:rFonts w:ascii="Cambria Math" w:hAnsi="Cambria Math"/>
                 <w:i/>
               </w:rPr>
             </m:ctrlPr>
@@ -800,7 +806,7 @@
               <w:rPr>
                 <w:rFonts w:ascii="Cambria Math" w:hAnsi="Cambria Math"/>
               </w:rPr>
-              <m:t>，</m:t>
+              <m:t>,-</m:t>
             </m:r>
             <m:r>
               <m:rPr>
@@ -809,7 +815,7 @@
               <w:rPr>
                 <w:rFonts w:ascii="Cambria Math" w:hAnsi="Cambria Math"/>
               </w:rPr>
-              <m:t>-9.81</m:t>
+              <m:t>9.81</m:t>
             </m:r>
             <m:r>
               <m:rPr>
@@ -818,7 +824,7 @@
               <w:rPr>
                 <w:rFonts w:ascii="Cambria Math" w:hAnsi="Cambria Math"/>
               </w:rPr>
-              <m:t>，</m:t>
+              <m:t>,</m:t>
             </m:r>
             <m:r>
               <w:rPr>
@@ -832,13 +838,7 @@
           <w:rPr>
             <w:rFonts w:ascii="Cambria Math" w:hAnsi="Cambria Math"/>
           </w:rPr>
-          <m:t>m</m:t>
-        </m:r>
-        <m:r>
-          <w:rPr>
-            <w:rFonts w:ascii="Cambria Math" w:hAnsi="Cambria Math"/>
-          </w:rPr>
-          <m:t>/</m:t>
+          <m:t>m/</m:t>
         </m:r>
         <m:sSup>
           <m:sSupPr>
@@ -871,7 +871,25 @@
         <w:rPr>
           <w:rFonts w:hint="eastAsia"/>
         </w:rPr>
-        <w:t>。在本书中，我们约定坐标系的</w:t>
+        <w:t>.</w:t>
+      </w:r>
+      <w:r>
+        <w:rPr>
+          <w:rFonts w:hint="eastAsia"/>
+        </w:rPr>
+        <w:t>在本书中</w:t>
+      </w:r>
+      <w:r>
+        <w:rPr>
+          <w:rFonts w:hint="eastAsia"/>
+        </w:rPr>
+        <w:t>,</w:t>
+      </w:r>
+      <w:r>
+        <w:rPr>
+          <w:rFonts w:hint="eastAsia"/>
+        </w:rPr>
+        <w:t>我们约定坐标系的</w:t>
       </w:r>
       <w:r>
         <w:rPr>
@@ -907,7 +925,31 @@
         <w:rPr>
           <w:rFonts w:hint="eastAsia"/>
         </w:rPr>
-        <w:t>轴是水平的。我们应该把重力加速度添加到运动中，额外的控制力（使流体行为表现出我们期望的方式）也可能被添加到重力加速度中，我们将这些力都归纳为一个符号</w:t>
+        <w:t>轴是水平的</w:t>
+      </w:r>
+      <w:r>
+        <w:rPr>
+          <w:rFonts w:hint="eastAsia"/>
+        </w:rPr>
+        <w:t>.</w:t>
+      </w:r>
+      <w:r>
+        <w:rPr>
+          <w:rFonts w:hint="eastAsia"/>
+        </w:rPr>
+        <w:t>我们应该把重力加速度添加到运动中</w:t>
+      </w:r>
+      <w:r>
+        <w:rPr>
+          <w:rFonts w:hint="eastAsia"/>
+        </w:rPr>
+        <w:t>,</w:t>
+      </w:r>
+      <w:r>
+        <w:rPr>
+          <w:rFonts w:hint="eastAsia"/>
+        </w:rPr>
+        <w:t>额外的控制力（使流体行为表现出我们期望的方式）也可能被添加到重力加速度中，我们将这些力都归纳为一个符号</w:t>
       </w:r>
       <m:oMath>
         <m:acc>
@@ -915,7 +957,7 @@
             <m:chr m:val="̄"/>
             <m:ctrlPr>
               <w:rPr>
-                <w:rFonts w:ascii="Cambria Math"/>
+                <w:rFonts w:ascii="Cambria Math" w:hAnsi="Cambria Math"/>
                 <w:i/>
               </w:rPr>
             </m:ctrlPr>
@@ -999,6 +1041,44 @@
     </w:sectPr>
   </w:body>
 </w:document>
+</file>
+
+<file path=word/endnotes.xml><?xml version="1.0" encoding="utf-8"?>
+<w:endnotes xmlns:wpc="http://schemas.microsoft.com/office/word/2010/wordprocessingCanvas" xmlns:cx="http://schemas.microsoft.com/office/drawing/2014/chartex" xmlns:cx1="http://schemas.microsoft.com/office/drawing/2015/9/8/chartex" xmlns:cx2="http://schemas.microsoft.com/office/drawing/2015/10/21/chartex" xmlns:cx3="http://schemas.microsoft.com/office/drawing/2016/5/9/chartex" xmlns:cx4="http://schemas.microsoft.com/office/drawing/2016/5/10/chartex" xmlns:cx5="http://schemas.microsoft.com/office/drawing/2016/5/11/chartex" xmlns:cx6="http://schemas.microsoft.com/office/drawing/2016/5/12/chartex" xmlns:cx7="http://schemas.microsoft.com/office/drawing/2016/5/13/chartex" xmlns:cx8="http://schemas.microsoft.com/office/drawing/2016/5/14/chartex" xmlns:mc="http://schemas.openxmlformats.org/markup-compatibility/2006" xmlns:aink="http://schemas.microsoft.com/office/drawing/2016/ink" xmlns:am3d="http://schemas.microsoft.com/office/drawing/2017/model3d" xmlns:o="urn:schemas-microsoft-com:office:office" xmlns:r="http://schemas.openxmlformats.org/officeDocument/2006/relationships" xmlns:m="http://schemas.openxmlformats.org/officeDocument/2006/math" xmlns:v="urn:schemas-microsoft-com:vml" xmlns:wp14="http://schemas.microsoft.com/office/word/2010/wordprocessingDrawing" xmlns:wp="http://schemas.openxmlformats.org/drawingml/2006/wordprocessingDrawing" xmlns:w10="urn:schemas-microsoft-com:office:word" xmlns:w="http://schemas.openxmlformats.org/wordprocessingml/2006/main" xmlns:w14="http://schemas.microsoft.com/office/word/2010/wordml" xmlns:w15="http://schemas.microsoft.com/office/word/2012/wordml" xmlns:w16cid="http://schemas.microsoft.com/office/word/2016/wordml/cid" xmlns:w16se="http://schemas.microsoft.com/office/word/2015/wordml/symex" xmlns:wpg="http://schemas.microsoft.com/office/word/2010/wordprocessingGroup" xmlns:wpi="http://schemas.microsoft.com/office/word/2010/wordprocessingInk" xmlns:wne="http://schemas.microsoft.com/office/word/2006/wordml" xmlns:wps="http://schemas.microsoft.com/office/word/2010/wordprocessingShape" mc:Ignorable="w14 w15 w16se w16cid wp14">
+  <w:endnote w:type="separator" w:id="-1">
+    <w:p>
+      <w:r>
+        <w:separator/>
+      </w:r>
+    </w:p>
+  </w:endnote>
+  <w:endnote w:type="continuationSeparator" w:id="0">
+    <w:p>
+      <w:r>
+        <w:continuationSeparator/>
+      </w:r>
+    </w:p>
+  </w:endnote>
+</w:endnotes>
+</file>
+
+<file path=word/footnotes.xml><?xml version="1.0" encoding="utf-8"?>
+<w:footnotes xmlns:wpc="http://schemas.microsoft.com/office/word/2010/wordprocessingCanvas" xmlns:cx="http://schemas.microsoft.com/office/drawing/2014/chartex" xmlns:cx1="http://schemas.microsoft.com/office/drawing/2015/9/8/chartex" xmlns:cx2="http://schemas.microsoft.com/office/drawing/2015/10/21/chartex" xmlns:cx3="http://schemas.microsoft.com/office/drawing/2016/5/9/chartex" xmlns:cx4="http://schemas.microsoft.com/office/drawing/2016/5/10/chartex" xmlns:cx5="http://schemas.microsoft.com/office/drawing/2016/5/11/chartex" xmlns:cx6="http://schemas.microsoft.com/office/drawing/2016/5/12/chartex" xmlns:cx7="http://schemas.microsoft.com/office/drawing/2016/5/13/chartex" xmlns:cx8="http://schemas.microsoft.com/office/drawing/2016/5/14/chartex" xmlns:mc="http://schemas.openxmlformats.org/markup-compatibility/2006" xmlns:aink="http://schemas.microsoft.com/office/drawing/2016/ink" xmlns:am3d="http://schemas.microsoft.com/office/drawing/2017/model3d" xmlns:o="urn:schemas-microsoft-com:office:office" xmlns:r="http://schemas.openxmlformats.org/officeDocument/2006/relationships" xmlns:m="http://schemas.openxmlformats.org/officeDocument/2006/math" xmlns:v="urn:schemas-microsoft-com:vml" xmlns:wp14="http://schemas.microsoft.com/office/word/2010/wordprocessingDrawing" xmlns:wp="http://schemas.openxmlformats.org/drawingml/2006/wordprocessingDrawing" xmlns:w10="urn:schemas-microsoft-com:office:word" xmlns:w="http://schemas.openxmlformats.org/wordprocessingml/2006/main" xmlns:w14="http://schemas.microsoft.com/office/word/2010/wordml" xmlns:w15="http://schemas.microsoft.com/office/word/2012/wordml" xmlns:w16cid="http://schemas.microsoft.com/office/word/2016/wordml/cid" xmlns:w16se="http://schemas.microsoft.com/office/word/2015/wordml/symex" xmlns:wpg="http://schemas.microsoft.com/office/word/2010/wordprocessingGroup" xmlns:wpi="http://schemas.microsoft.com/office/word/2010/wordprocessingInk" xmlns:wne="http://schemas.microsoft.com/office/word/2006/wordml" xmlns:wps="http://schemas.microsoft.com/office/word/2010/wordprocessingShape" mc:Ignorable="w14 w15 w16se w16cid wp14">
+  <w:footnote w:type="separator" w:id="-1">
+    <w:p>
+      <w:r>
+        <w:separator/>
+      </w:r>
+    </w:p>
+  </w:footnote>
+  <w:footnote w:type="continuationSeparator" w:id="0">
+    <w:p>
+      <w:r>
+        <w:continuationSeparator/>
+      </w:r>
+    </w:p>
+  </w:footnote>
+</w:footnotes>
 </file>
 
 <file path=word/styles.xml><?xml version="1.0" encoding="utf-8"?>
@@ -1352,6 +1432,69 @@
       <w:szCs w:val="20"/>
     </w:rPr>
   </w:style>
+  <w:style w:type="paragraph" w:styleId="a3">
+    <w:name w:val="header"/>
+    <w:basedOn w:val="a"/>
+    <w:link w:val="a4"/>
+    <w:rsid w:val="00A80C78"/>
+    <w:pPr>
+      <w:pBdr>
+        <w:bottom w:val="single" w:sz="6" w:space="1" w:color="auto"/>
+      </w:pBdr>
+      <w:tabs>
+        <w:tab w:val="center" w:pos="4153"/>
+        <w:tab w:val="right" w:pos="8306"/>
+      </w:tabs>
+      <w:snapToGrid w:val="0"/>
+      <w:jc w:val="center"/>
+    </w:pPr>
+    <w:rPr>
+      <w:sz w:val="18"/>
+      <w:szCs w:val="18"/>
+    </w:rPr>
+  </w:style>
+  <w:style w:type="character" w:customStyle="1" w:styleId="a4">
+    <w:name w:val="页眉 字符"/>
+    <w:basedOn w:val="a0"/>
+    <w:link w:val="a3"/>
+    <w:rsid w:val="00A80C78"/>
+    <w:rPr>
+      <w:rFonts w:asciiTheme="minorHAnsi" w:eastAsiaTheme="minorEastAsia" w:hAnsiTheme="minorHAnsi" w:cstheme="minorBidi"/>
+      <w:kern w:val="2"/>
+      <w:sz w:val="18"/>
+      <w:szCs w:val="18"/>
+    </w:rPr>
+  </w:style>
+  <w:style w:type="paragraph" w:styleId="a5">
+    <w:name w:val="footer"/>
+    <w:basedOn w:val="a"/>
+    <w:link w:val="a6"/>
+    <w:rsid w:val="00A80C78"/>
+    <w:pPr>
+      <w:tabs>
+        <w:tab w:val="center" w:pos="4153"/>
+        <w:tab w:val="right" w:pos="8306"/>
+      </w:tabs>
+      <w:snapToGrid w:val="0"/>
+      <w:jc w:val="left"/>
+    </w:pPr>
+    <w:rPr>
+      <w:sz w:val="18"/>
+      <w:szCs w:val="18"/>
+    </w:rPr>
+  </w:style>
+  <w:style w:type="character" w:customStyle="1" w:styleId="a6">
+    <w:name w:val="页脚 字符"/>
+    <w:basedOn w:val="a0"/>
+    <w:link w:val="a5"/>
+    <w:rsid w:val="00A80C78"/>
+    <w:rPr>
+      <w:rFonts w:asciiTheme="minorHAnsi" w:eastAsiaTheme="minorEastAsia" w:hAnsiTheme="minorHAnsi" w:cstheme="minorBidi"/>
+      <w:kern w:val="2"/>
+      <w:sz w:val="18"/>
+      <w:szCs w:val="18"/>
+    </w:rPr>
+  </w:style>
 </w:styles>
 </file>
 

</xml_diff>